<commit_message>
- Updated the URL - Update the section of database config.
</commit_message>
<xml_diff>
--- a/LighthouseDocuments/Lighthouse_Installation.docx
+++ b/LighthouseDocuments/Lighthouse_Installation.docx
@@ -154,11 +154,26 @@
           <w:rPr>
             <w:rStyle w:val="Hyperlink"/>
           </w:rPr>
-          <w:t>https://nautilus.ics.uci.edu/~lighthouse/updates</w:t>
+          <w:t>http://lighthouse.ucicalico.com/~lighthouse/upd</w:t>
+        </w:r>
+        <w:r>
+          <w:rPr>
+            <w:rStyle w:val="Hyperlink"/>
+          </w:rPr>
+          <w:t>a</w:t>
+        </w:r>
+        <w:r>
+          <w:rPr>
+            <w:rStyle w:val="Hyperlink"/>
+          </w:rPr>
+          <w:t>tes</w:t>
         </w:r>
       </w:hyperlink>
       <w:r>
-        <w:t xml:space="preserve"> in the </w:t>
+        <w:t xml:space="preserve"> </w:t>
+      </w:r>
+      <w:r>
+        <w:t xml:space="preserve">in the </w:t>
       </w:r>
       <w:r>
         <w:rPr>
@@ -175,13 +190,17 @@
       <w:r>
         <w:t xml:space="preserve"> field</w:t>
       </w:r>
-    </w:p>
-    <w:p>
-      <w:pPr>
-        <w:pStyle w:val="ListParagraph"/>
-      </w:pPr>
-      <w:r>
-        <w:t>Press OK button</w:t>
+      <w:r>
+        <w:t xml:space="preserve">. </w:t>
+      </w:r>
+      <w:r>
+        <w:t xml:space="preserve">Press </w:t>
+      </w:r>
+      <w:r>
+        <w:t xml:space="preserve">the </w:t>
+      </w:r>
+      <w:r>
+        <w:t>OK button</w:t>
       </w:r>
     </w:p>
     <w:p>
@@ -433,7 +452,7 @@
         <w:ind w:left="360"/>
       </w:pPr>
       <w:r>
-        <w:t xml:space="preserve">All fields are already filled. You just have to change the database for your group name (lighthouse_team1, lighthouse_team2, lighthouse_team3)   </w:t>
+        <w:t>Specify the name of your database. So far, Lighthouse just supports MySQL v5.x.</w:t>
       </w:r>
     </w:p>
     <w:p>
@@ -644,14 +663,12 @@
       <w:r>
         <w:t xml:space="preserve">Choose </w:t>
       </w:r>
-      <w:proofErr w:type="spellStart"/>
       <w:r>
         <w:rPr>
           <w:i/>
         </w:rPr>
         <w:t>EmergingDesignView</w:t>
       </w:r>
-      <w:proofErr w:type="spellEnd"/>
       <w:r>
         <w:t xml:space="preserve"> under Lighthouse folder</w:t>
       </w:r>
@@ -1247,6 +1264,18 @@
     <w:rsid w:val="00013822"/>
     <w:rPr>
       <w:color w:val="0000FF" w:themeColor="hyperlink"/>
+      <w:u w:val="single"/>
+    </w:rPr>
+  </w:style>
+  <w:style w:type="character" w:styleId="FollowedHyperlink">
+    <w:name w:val="FollowedHyperlink"/>
+    <w:basedOn w:val="DefaultParagraphFont"/>
+    <w:uiPriority w:val="99"/>
+    <w:semiHidden/>
+    <w:unhideWhenUsed/>
+    <w:rsid w:val="00337742"/>
+    <w:rPr>
+      <w:color w:val="800080" w:themeColor="followedHyperlink"/>
       <w:u w:val="single"/>
     </w:rPr>
   </w:style>

</xml_diff>